<commit_message>
Cambio en texto de archivo de documentación
</commit_message>
<xml_diff>
--- a/documentacion/Explicación.docx
+++ b/documentacion/Explicación.docx
@@ -1,15 +1,25 @@
 
 <file path=word/document.xml><?xml version="1.0" encoding="utf-8"?>
-<w:document xmlns:wpc="http://schemas.microsoft.com/office/word/2010/wordprocessingCanvas" xmlns:cx="http://schemas.microsoft.com/office/drawing/2014/chartex" xmlns:cx1="http://schemas.microsoft.com/office/drawing/2015/9/8/chartex" xmlns:cx2="http://schemas.microsoft.com/office/drawing/2015/10/21/chartex" xmlns:cx3="http://schemas.microsoft.com/office/drawing/2016/5/9/chartex" xmlns:cx4="http://schemas.microsoft.com/office/drawing/2016/5/10/chartex" xmlns:cx5="http://schemas.microsoft.com/office/drawing/2016/5/11/chartex" xmlns:cx6="http://schemas.microsoft.com/office/drawing/2016/5/12/chartex" xmlns:cx7="http://schemas.microsoft.com/office/drawing/2016/5/13/chartex" xmlns:cx8="http://schemas.microsoft.com/office/drawing/2016/5/14/chartex" xmlns:mc="http://schemas.openxmlformats.org/markup-compatibility/2006" xmlns:aink="http://schemas.microsoft.com/office/drawing/2016/ink" xmlns:am3d="http://schemas.microsoft.com/office/drawing/2017/model3d" xmlns:o="urn:schemas-microsoft-com:office:office" xmlns:oel="http://schemas.microsoft.com/office/2019/extlst" xmlns:r="http://schemas.openxmlformats.org/officeDocument/2006/relationships" xmlns:m="http://schemas.openxmlformats.org/officeDocument/2006/math" xmlns:v="urn:schemas-microsoft-com:vml" xmlns:wp14="http://schemas.microsoft.com/office/word/2010/wordprocessingDrawing" xmlns:wp="http://schemas.openxmlformats.org/drawingml/2006/wordprocessingDrawing" xmlns:w10="urn:schemas-microsoft-com:office:word" xmlns:w="http://schemas.openxmlformats.org/wordprocessingml/2006/main" xmlns:w14="http://schemas.microsoft.com/office/word/2010/wordml" xmlns:w15="http://schemas.microsoft.com/office/word/2012/wordml" xmlns:w16cex="http://schemas.microsoft.com/office/word/2018/wordml/cex" xmlns:w16cid="http://schemas.microsoft.com/office/word/2016/wordml/cid" xmlns:w16="http://schemas.microsoft.com/office/word/2018/wordml" xmlns:w16sdtdh="http://schemas.microsoft.com/office/word/2020/wordml/sdtdatahash" xmlns:w16se="http://schemas.microsoft.com/office/word/2015/wordml/symex" xmlns:wpg="http://schemas.microsoft.com/office/word/2010/wordprocessingGroup" xmlns:wpi="http://schemas.microsoft.com/office/word/2010/wordprocessingInk" xmlns:wne="http://schemas.microsoft.com/office/word/2006/wordml" xmlns:wps="http://schemas.microsoft.com/office/word/2010/wordprocessingShape" mc:Ignorable="w14 w15 w16se w16cid w16 w16cex w16sdtdh wp14">
+<w:document xmlns:wpc="http://schemas.microsoft.com/office/word/2010/wordprocessingCanvas" xmlns:cx="http://schemas.microsoft.com/office/drawing/2014/chartex" xmlns:cx1="http://schemas.microsoft.com/office/drawing/2015/9/8/chartex" xmlns:cx2="http://schemas.microsoft.com/office/drawing/2015/10/21/chartex" xmlns:cx3="http://schemas.microsoft.com/office/drawing/2016/5/9/chartex" xmlns:cx4="http://schemas.microsoft.com/office/drawing/2016/5/10/chartex" xmlns:cx5="http://schemas.microsoft.com/office/drawing/2016/5/11/chartex" xmlns:cx6="http://schemas.microsoft.com/office/drawing/2016/5/12/chartex" xmlns:cx7="http://schemas.microsoft.com/office/drawing/2016/5/13/chartex" xmlns:cx8="http://schemas.microsoft.com/office/drawing/2016/5/14/chartex" xmlns:mc="http://schemas.openxmlformats.org/markup-compatibility/2006" xmlns:aink="http://schemas.microsoft.com/office/drawing/2016/ink" xmlns:am3d="http://schemas.microsoft.com/office/drawing/2017/model3d" xmlns:o="urn:schemas-microsoft-com:office:office" xmlns:oel="http://schemas.microsoft.com/office/2019/extlst" xmlns:r="http://schemas.openxmlformats.org/officeDocument/2006/relationships" xmlns:m="http://schemas.openxmlformats.org/officeDocument/2006/math" xmlns:v="urn:schemas-microsoft-com:vml" xmlns:wp14="http://schemas.microsoft.com/office/word/2010/wordprocessingDrawing" xmlns:wp="http://schemas.openxmlformats.org/drawingml/2006/wordprocessingDrawing" xmlns:w10="urn:schemas-microsoft-com:office:word" xmlns:w="http://schemas.openxmlformats.org/wordprocessingml/2006/main" xmlns:w14="http://schemas.microsoft.com/office/word/2010/wordml" xmlns:w15="http://schemas.microsoft.com/office/word/2012/wordml" xmlns:w16cex="http://schemas.microsoft.com/office/word/2018/wordml/cex" xmlns:w16cid="http://schemas.microsoft.com/office/word/2016/wordml/cid" xmlns:w16="http://schemas.microsoft.com/office/word/2018/wordml" xmlns:w16du="http://schemas.microsoft.com/office/word/2023/wordml/word16du" xmlns:w16sdtdh="http://schemas.microsoft.com/office/word/2020/wordml/sdtdatahash" xmlns:w16se="http://schemas.microsoft.com/office/word/2015/wordml/symex" xmlns:wpg="http://schemas.microsoft.com/office/word/2010/wordprocessingGroup" xmlns:wpi="http://schemas.microsoft.com/office/word/2010/wordprocessingInk" xmlns:wne="http://schemas.microsoft.com/office/word/2006/wordml" xmlns:wps="http://schemas.microsoft.com/office/word/2010/wordprocessingShape" mc:Ignorable="w14 w15 w16se w16cid w16 w16cex w16sdtdh wp14">
   <w:body>
     <w:p>
       <w:pPr>
         <w:pStyle w:val="Ttulo"/>
         <w:jc w:val="center"/>
       </w:pPr>
-      <w:r>
-        <w:t>Rental admin</w:t>
-      </w:r>
+      <w:proofErr w:type="spellStart"/>
+      <w:r>
+        <w:t>Rental</w:t>
+      </w:r>
+      <w:proofErr w:type="spellEnd"/>
+      <w:r>
+        <w:t xml:space="preserve"> </w:t>
+      </w:r>
+      <w:proofErr w:type="spellStart"/>
+      <w:r>
+        <w:t>admin</w:t>
+      </w:r>
+      <w:proofErr w:type="spellEnd"/>
     </w:p>
     <w:p/>
     <w:p>
@@ -20,33 +30,37 @@
           <w:szCs w:val="24"/>
         </w:rPr>
       </w:pPr>
-      <w:r>
-        <w:rPr>
-          <w:sz w:val="24"/>
-          <w:szCs w:val="24"/>
-        </w:rPr>
-        <w:t xml:space="preserve">Rental admin </w:t>
-      </w:r>
-      <w:r>
-        <w:rPr>
-          <w:sz w:val="24"/>
-          <w:szCs w:val="24"/>
-        </w:rPr>
-        <w:t>está inspirada en un desarrollo que comencé hace 2 meses, para un cliente</w:t>
-      </w:r>
-      <w:r>
-        <w:rPr>
-          <w:sz w:val="24"/>
-          <w:szCs w:val="24"/>
-        </w:rPr>
-        <w:t xml:space="preserve"> cuyo modelo de negocio consiste en alquilar cualquier tipo de artículos necesarios </w:t>
-      </w:r>
-      <w:r>
-        <w:rPr>
-          <w:sz w:val="24"/>
-          <w:szCs w:val="24"/>
-        </w:rPr>
-        <w:t>en rodajes.</w:t>
+      <w:proofErr w:type="spellStart"/>
+      <w:r>
+        <w:rPr>
+          <w:sz w:val="24"/>
+          <w:szCs w:val="24"/>
+        </w:rPr>
+        <w:t>Rental</w:t>
+      </w:r>
+      <w:proofErr w:type="spellEnd"/>
+      <w:r>
+        <w:rPr>
+          <w:sz w:val="24"/>
+          <w:szCs w:val="24"/>
+        </w:rPr>
+        <w:t xml:space="preserve"> </w:t>
+      </w:r>
+      <w:proofErr w:type="spellStart"/>
+      <w:r>
+        <w:rPr>
+          <w:sz w:val="24"/>
+          <w:szCs w:val="24"/>
+        </w:rPr>
+        <w:t>admin</w:t>
+      </w:r>
+      <w:proofErr w:type="spellEnd"/>
+      <w:r>
+        <w:rPr>
+          <w:sz w:val="24"/>
+          <w:szCs w:val="24"/>
+        </w:rPr>
+        <w:t xml:space="preserve"> está inspirada en un desarrollo que comencé hace 2 meses, para un cliente cuyo modelo de negocio consiste en alquilar cualquier tipo de artículos necesarios en rodajes.</w:t>
       </w:r>
     </w:p>
     <w:p>
@@ -62,35 +76,23 @@
           <w:sz w:val="24"/>
           <w:szCs w:val="24"/>
         </w:rPr>
-        <w:t xml:space="preserve">Los artículos pueden ser desde un florero necesario ambientar el set de </w:t>
-      </w:r>
-      <w:r>
-        <w:rPr>
-          <w:sz w:val="24"/>
-          <w:szCs w:val="24"/>
-        </w:rPr>
-        <w:t xml:space="preserve">filmación de películas, series, videoclips, publicidad, etc, </w:t>
-      </w:r>
-      <w:r>
-        <w:rPr>
-          <w:sz w:val="24"/>
-          <w:szCs w:val="24"/>
-        </w:rPr>
-        <w:t xml:space="preserve">hasta </w:t>
-      </w:r>
-      <w:r>
-        <w:rPr>
-          <w:sz w:val="24"/>
-          <w:szCs w:val="24"/>
-        </w:rPr>
-        <w:t>insumos tecnológicos</w:t>
-      </w:r>
-      <w:r>
-        <w:rPr>
-          <w:sz w:val="24"/>
-          <w:szCs w:val="24"/>
-        </w:rPr>
-        <w:t>, como cámaras, luces, generadores, etc.</w:t>
+        <w:t xml:space="preserve">Los artículos pueden ser desde un florero necesario ambientar el set de filmación de películas, series, videoclips, publicidad, </w:t>
+      </w:r>
+      <w:proofErr w:type="spellStart"/>
+      <w:r>
+        <w:rPr>
+          <w:sz w:val="24"/>
+          <w:szCs w:val="24"/>
+        </w:rPr>
+        <w:t>etc</w:t>
+      </w:r>
+      <w:proofErr w:type="spellEnd"/>
+      <w:r>
+        <w:rPr>
+          <w:sz w:val="24"/>
+          <w:szCs w:val="24"/>
+        </w:rPr>
+        <w:t>, hasta insumos tecnológicos, como cámaras, luces, generadores, etc.</w:t>
       </w:r>
     </w:p>
     <w:p>
@@ -122,7 +124,37 @@
           <w:sz w:val="24"/>
           <w:szCs w:val="24"/>
         </w:rPr>
-        <w:t>implementando consta de 2 sitios webs diferentes, uno administrativo y otro que usarán sus clientes para elegir los productos que desean alquilar, sin embargo, para Coderhouse, elegí únicamente maquetar ciertas secciones de la web administrativa.</w:t>
+        <w:t xml:space="preserve">implementando consta de 2 sitios webs diferentes, uno administrativo y otro que usarán sus clientes para elegir los productos que desean alquilar, sin embargo, para </w:t>
+      </w:r>
+      <w:proofErr w:type="spellStart"/>
+      <w:r>
+        <w:rPr>
+          <w:sz w:val="24"/>
+          <w:szCs w:val="24"/>
+        </w:rPr>
+        <w:t>Coderhouse</w:t>
+      </w:r>
+      <w:proofErr w:type="spellEnd"/>
+      <w:r>
+        <w:rPr>
+          <w:sz w:val="24"/>
+          <w:szCs w:val="24"/>
+        </w:rPr>
+        <w:t>, elegí únicamente maquetar ciertas secciones de la web administrativa</w:t>
+      </w:r>
+      <w:r>
+        <w:rPr>
+          <w:sz w:val="24"/>
+          <w:szCs w:val="24"/>
+        </w:rPr>
+        <w:t>, que no será accesible públicamente</w:t>
+      </w:r>
+      <w:r>
+        <w:rPr>
+          <w:sz w:val="24"/>
+          <w:szCs w:val="24"/>
+        </w:rPr>
+        <w:t>.</w:t>
       </w:r>
     </w:p>
     <w:p>
@@ -137,25 +169,29 @@
     <w:p>
       <w:pPr>
         <w:jc w:val="both"/>
-        <w:rPr>
-          <w:sz w:val="24"/>
-          <w:szCs w:val="24"/>
-        </w:rPr>
       </w:pPr>
       <w:r>
         <w:rPr>
           <w:sz w:val="24"/>
           <w:szCs w:val="24"/>
         </w:rPr>
-        <w:t>Las funcionalidades elegidas son aquellas que permiten a la empresa manejar sus artículos, clientes, así como ver un histórico de las ordenes ya ingresadas y un listado de los artículos coordinados para entregar y devolver en el día a día.</w:t>
+        <w:t xml:space="preserve">Las funcionalidades elegidas </w:t>
+      </w:r>
+      <w:r>
+        <w:rPr>
+          <w:sz w:val="24"/>
+          <w:szCs w:val="24"/>
+        </w:rPr>
+        <w:t xml:space="preserve">para desarrollar </w:t>
+      </w:r>
+      <w:r>
+        <w:rPr>
+          <w:sz w:val="24"/>
+          <w:szCs w:val="24"/>
+        </w:rPr>
+        <w:t>son aquellas que permiten a la empresa manejar sus artículos, clientes, así como ver un histórico de las ordenes ya ingresadas y un listado de los artículos coordinados para entregar y devolver en el día a día.</w:t>
       </w:r>
     </w:p>
-    <w:p>
-      <w:pPr>
-        <w:jc w:val="both"/>
-      </w:pPr>
-    </w:p>
-    <w:p/>
     <w:sectPr>
       <w:type w:val="continuous"/>
       <w:pgSz w:w="11909" w:h="16834"/>

</xml_diff>